<commit_message>
one another doc file add, prepare to replace some html from views to layout
</commit_message>
<xml_diff>
--- a/docs/templates/payment.docx
+++ b/docs/templates/payment.docx
@@ -8231,6 +8231,7 @@
                 <w:lang w:val="en-US" w:eastAsia="ru-RU"/>
               </w:rPr>
             </w:pPr>
+            <w:bookmarkStart w:id="0" w:name="_GoBack"/>
             <w:r>
               <w:rPr>
                 <w:rFonts w:ascii="Arial" w:eastAsia="Times New Roman" w:hAnsi="Arial" w:cs="Arial"/>
@@ -8260,6 +8261,7 @@
               </w:rPr>
               <w:t>}</w:t>
             </w:r>
+            <w:bookmarkEnd w:id="0"/>
           </w:p>
         </w:tc>
         <w:tc>
@@ -11613,8 +11615,6 @@
               </w:rPr>
               <w:t>}</w:t>
             </w:r>
-            <w:bookmarkStart w:id="0" w:name="_GoBack"/>
-            <w:bookmarkEnd w:id="0"/>
           </w:p>
         </w:tc>
         <w:tc>
@@ -21055,7 +21055,7 @@
   <a:extraClrSchemeLst/>
   <a:extLst>
     <a:ext uri="{05A4C25C-085E-4340-85A3-A5531E510DB2}">
-      <thm15:themeFamily xmlns:thm15="http://schemas.microsoft.com/office/thememl/2012/main" xmlns="" name="Office Theme" id="{62F939B6-93AF-4DB8-9C6B-D6C7DFDC589F}" vid="{4A3C46E8-61CC-4603-A589-7422A47A8E4A}"/>
+      <thm15:themeFamily xmlns="" xmlns:thm15="http://schemas.microsoft.com/office/thememl/2012/main" name="Office Theme" id="{62F939B6-93AF-4DB8-9C6B-D6C7DFDC589F}" vid="{4A3C46E8-61CC-4603-A589-7422A47A8E4A}"/>
     </a:ext>
   </a:extLst>
 </a:theme>

</xml_diff>